<commit_message>
renamed a few things around
</commit_message>
<xml_diff>
--- a/test/templates/temp_all.docx
+++ b/test/templates/temp_all.docx
@@ -104,6 +104,7 @@
             <w:tcW w:w="2129" w:type="dxa"/>
           </w:tcPr>
           <w:p>
+            <w:bookmarkStart w:id="0" w:name="_GoBack"/>
             <w:r>
               <w:t>[HEAD_01]</w:t>
             </w:r>
@@ -182,6 +183,7 @@
           </w:p>
         </w:tc>
       </w:tr>
+      <w:bookmarkEnd w:id="0"/>
     </w:tbl>
     <w:p/>
     <w:p>
@@ -243,7 +245,6 @@
             <w:tcW w:w="2838" w:type="dxa"/>
           </w:tcPr>
           <w:p>
-            <w:bookmarkStart w:id="0" w:name="_GoBack"/>
             <w:r>
               <w:t>[HEAD_11]</w:t>
             </w:r>
@@ -302,7 +303,6 @@
           </w:p>
         </w:tc>
       </w:tr>
-      <w:bookmarkEnd w:id="0"/>
     </w:tbl>
     <w:p/>
     <w:sectPr>

</xml_diff>

<commit_message>
WHY WONT YOU WORK?!
</commit_message>
<xml_diff>
--- a/test/templates/temp_all.docx
+++ b/test/templates/temp_all.docx
@@ -341,24 +341,6 @@
         </w:drawing>
       </w:r>
       <w:bookmarkStart w:id="0" w:name="_GoBack"/>
-      <w:r>
-        <w:rPr>
-          <w:noProof/>
-        </w:rPr>
-        <w:drawing>
-          <wp:inline distT="0" distB="0" distL="0" distR="0" wp14:anchorId="6715A0C2" wp14:editId="2D6D39FA">
-            <wp:extent cx="5270500" cy="3074670"/>
-            <wp:effectExtent l="0" t="0" r="12700" b="24130"/>
-            <wp:docPr id="6" name="Chart 6" title="chart_05"/>
-            <wp:cNvGraphicFramePr/>
-            <a:graphic xmlns:a="http://schemas.openxmlformats.org/drawingml/2006/main">
-              <a:graphicData uri="http://schemas.openxmlformats.org/drawingml/2006/chart">
-                <c:chart xmlns:c="http://schemas.openxmlformats.org/drawingml/2006/chart" xmlns:r="http://schemas.openxmlformats.org/officeDocument/2006/relationships" r:id="rId10"/>
-              </a:graphicData>
-            </a:graphic>
-          </wp:inline>
-        </w:drawing>
-      </w:r>
       <w:bookmarkEnd w:id="0"/>
     </w:p>
     <w:sectPr>
@@ -1198,11 +1180,11 @@
           <c:showBubbleSize val="0"/>
         </c:dLbls>
         <c:gapWidth val="150"/>
-        <c:axId val="2082154904"/>
-        <c:axId val="2089872808"/>
+        <c:axId val="2095550136"/>
+        <c:axId val="2122539752"/>
       </c:barChart>
       <c:catAx>
-        <c:axId val="2082154904"/>
+        <c:axId val="2095550136"/>
         <c:scaling>
           <c:orientation val="minMax"/>
         </c:scaling>
@@ -1211,7 +1193,7 @@
         <c:majorTickMark val="out"/>
         <c:minorTickMark val="none"/>
         <c:tickLblPos val="nextTo"/>
-        <c:crossAx val="2089872808"/>
+        <c:crossAx val="2122539752"/>
         <c:crosses val="autoZero"/>
         <c:auto val="1"/>
         <c:lblAlgn val="ctr"/>
@@ -1219,7 +1201,7 @@
         <c:noMultiLvlLbl val="0"/>
       </c:catAx>
       <c:valAx>
-        <c:axId val="2089872808"/>
+        <c:axId val="2122539752"/>
         <c:scaling>
           <c:orientation val="minMax"/>
         </c:scaling>
@@ -1230,7 +1212,7 @@
         <c:majorTickMark val="out"/>
         <c:minorTickMark val="none"/>
         <c:tickLblPos val="nextTo"/>
-        <c:crossAx val="2082154904"/>
+        <c:crossAx val="2095550136"/>
         <c:crosses val="autoZero"/>
         <c:crossBetween val="between"/>
       </c:valAx>
@@ -1694,11 +1676,11 @@
           <c:showBubbleSize val="0"/>
         </c:dLbls>
         <c:gapWidth val="150"/>
-        <c:axId val="2102664760"/>
-        <c:axId val="2102669112"/>
+        <c:axId val="2095584248"/>
+        <c:axId val="2095587224"/>
       </c:barChart>
       <c:catAx>
-        <c:axId val="2102664760"/>
+        <c:axId val="2095584248"/>
         <c:scaling>
           <c:orientation val="minMax"/>
         </c:scaling>
@@ -1707,7 +1689,7 @@
         <c:majorTickMark val="out"/>
         <c:minorTickMark val="none"/>
         <c:tickLblPos val="nextTo"/>
-        <c:crossAx val="2102669112"/>
+        <c:crossAx val="2095587224"/>
         <c:crosses val="autoZero"/>
         <c:auto val="1"/>
         <c:lblAlgn val="ctr"/>
@@ -1715,7 +1697,7 @@
         <c:noMultiLvlLbl val="0"/>
       </c:catAx>
       <c:valAx>
-        <c:axId val="2102669112"/>
+        <c:axId val="2095587224"/>
         <c:scaling>
           <c:orientation val="minMax"/>
         </c:scaling>
@@ -1726,7 +1708,7 @@
         <c:majorTickMark val="out"/>
         <c:minorTickMark val="none"/>
         <c:tickLblPos val="nextTo"/>
-        <c:crossAx val="2102664760"/>
+        <c:crossAx val="2095584248"/>
         <c:crosses val="autoZero"/>
         <c:crossBetween val="between"/>
       </c:valAx>
@@ -1736,255 +1718,6 @@
       <c:layout/>
       <c:overlay val="0"/>
     </c:legend>
-    <c:plotVisOnly val="1"/>
-    <c:dispBlanksAs val="gap"/>
-    <c:showDLblsOverMax val="0"/>
-  </c:chart>
-  <c:externalData r:id="rId1">
-    <c:autoUpdate val="0"/>
-  </c:externalData>
-</c:chartSpace>
-</file>
-
-<file path=word/charts/chart5.xml><?xml version="1.0" encoding="utf-8"?>
-<c:chartSpace xmlns:c="http://schemas.openxmlformats.org/drawingml/2006/chart" xmlns:a="http://schemas.openxmlformats.org/drawingml/2006/main" xmlns:r="http://schemas.openxmlformats.org/officeDocument/2006/relationships">
-  <c:date1904 val="0"/>
-  <c:lang val="en-US"/>
-  <c:roundedCorners val="0"/>
-  <mc:AlternateContent xmlns:mc="http://schemas.openxmlformats.org/markup-compatibility/2006">
-    <mc:Choice xmlns:c14="http://schemas.microsoft.com/office/drawing/2007/8/2/chart" Requires="c14">
-      <c14:style val="118"/>
-    </mc:Choice>
-    <mc:Fallback>
-      <c:style val="18"/>
-    </mc:Fallback>
-  </mc:AlternateContent>
-  <c:chart>
-    <c:autoTitleDeleted val="0"/>
-    <c:plotArea>
-      <c:layout/>
-      <c:barChart>
-        <c:barDir val="col"/>
-        <c:grouping val="stacked"/>
-        <c:varyColors val="0"/>
-        <c:ser>
-          <c:idx val="0"/>
-          <c:order val="0"/>
-          <c:tx>
-            <c:strRef>
-              <c:f>Sheet1!$B$1</c:f>
-              <c:strCache>
-                <c:ptCount val="1"/>
-                <c:pt idx="0">
-                  <c:v>Series 1</c:v>
-                </c:pt>
-              </c:strCache>
-            </c:strRef>
-          </c:tx>
-          <c:invertIfNegative val="0"/>
-          <c:cat>
-            <c:strRef>
-              <c:f>Sheet1!$A$2:$A$5</c:f>
-              <c:strCache>
-                <c:ptCount val="4"/>
-                <c:pt idx="0">
-                  <c:v>Category 1</c:v>
-                </c:pt>
-                <c:pt idx="1">
-                  <c:v>Category 2</c:v>
-                </c:pt>
-                <c:pt idx="2">
-                  <c:v>Category 3</c:v>
-                </c:pt>
-                <c:pt idx="3">
-                  <c:v>Category 4</c:v>
-                </c:pt>
-              </c:strCache>
-            </c:strRef>
-          </c:cat>
-          <c:val>
-            <c:numRef>
-              <c:f>Sheet1!$B$2:$B$5</c:f>
-              <c:numCache>
-                <c:formatCode>General</c:formatCode>
-                <c:ptCount val="4"/>
-                <c:pt idx="0">
-                  <c:v>4.3</c:v>
-                </c:pt>
-                <c:pt idx="1">
-                  <c:v>2.5</c:v>
-                </c:pt>
-                <c:pt idx="2">
-                  <c:v>3.5</c:v>
-                </c:pt>
-                <c:pt idx="3">
-                  <c:v>4.5</c:v>
-                </c:pt>
-              </c:numCache>
-            </c:numRef>
-          </c:val>
-        </c:ser>
-        <c:ser>
-          <c:idx val="1"/>
-          <c:order val="1"/>
-          <c:tx>
-            <c:strRef>
-              <c:f>Sheet1!$C$1</c:f>
-              <c:strCache>
-                <c:ptCount val="1"/>
-                <c:pt idx="0">
-                  <c:v>Series 2</c:v>
-                </c:pt>
-              </c:strCache>
-            </c:strRef>
-          </c:tx>
-          <c:invertIfNegative val="0"/>
-          <c:cat>
-            <c:strRef>
-              <c:f>Sheet1!$A$2:$A$5</c:f>
-              <c:strCache>
-                <c:ptCount val="4"/>
-                <c:pt idx="0">
-                  <c:v>Category 1</c:v>
-                </c:pt>
-                <c:pt idx="1">
-                  <c:v>Category 2</c:v>
-                </c:pt>
-                <c:pt idx="2">
-                  <c:v>Category 3</c:v>
-                </c:pt>
-                <c:pt idx="3">
-                  <c:v>Category 4</c:v>
-                </c:pt>
-              </c:strCache>
-            </c:strRef>
-          </c:cat>
-          <c:val>
-            <c:numRef>
-              <c:f>Sheet1!$C$2:$C$5</c:f>
-              <c:numCache>
-                <c:formatCode>General</c:formatCode>
-                <c:ptCount val="4"/>
-                <c:pt idx="0">
-                  <c:v>2.4</c:v>
-                </c:pt>
-                <c:pt idx="1">
-                  <c:v>4.4</c:v>
-                </c:pt>
-                <c:pt idx="2">
-                  <c:v>1.8</c:v>
-                </c:pt>
-                <c:pt idx="3">
-                  <c:v>2.8</c:v>
-                </c:pt>
-              </c:numCache>
-            </c:numRef>
-          </c:val>
-        </c:ser>
-        <c:ser>
-          <c:idx val="2"/>
-          <c:order val="2"/>
-          <c:tx>
-            <c:strRef>
-              <c:f>Sheet1!$D$1</c:f>
-              <c:strCache>
-                <c:ptCount val="1"/>
-                <c:pt idx="0">
-                  <c:v>Series 3</c:v>
-                </c:pt>
-              </c:strCache>
-            </c:strRef>
-          </c:tx>
-          <c:invertIfNegative val="0"/>
-          <c:cat>
-            <c:strRef>
-              <c:f>Sheet1!$A$2:$A$5</c:f>
-              <c:strCache>
-                <c:ptCount val="4"/>
-                <c:pt idx="0">
-                  <c:v>Category 1</c:v>
-                </c:pt>
-                <c:pt idx="1">
-                  <c:v>Category 2</c:v>
-                </c:pt>
-                <c:pt idx="2">
-                  <c:v>Category 3</c:v>
-                </c:pt>
-                <c:pt idx="3">
-                  <c:v>Category 4</c:v>
-                </c:pt>
-              </c:strCache>
-            </c:strRef>
-          </c:cat>
-          <c:val>
-            <c:numRef>
-              <c:f>Sheet1!$D$2:$D$5</c:f>
-              <c:numCache>
-                <c:formatCode>General</c:formatCode>
-                <c:ptCount val="4"/>
-                <c:pt idx="0">
-                  <c:v>2.0</c:v>
-                </c:pt>
-                <c:pt idx="1">
-                  <c:v>2.0</c:v>
-                </c:pt>
-                <c:pt idx="2">
-                  <c:v>3.0</c:v>
-                </c:pt>
-                <c:pt idx="3">
-                  <c:v>5.0</c:v>
-                </c:pt>
-              </c:numCache>
-            </c:numRef>
-          </c:val>
-        </c:ser>
-        <c:dLbls>
-          <c:showLegendKey val="0"/>
-          <c:showVal val="0"/>
-          <c:showCatName val="0"/>
-          <c:showSerName val="0"/>
-          <c:showPercent val="0"/>
-          <c:showBubbleSize val="0"/>
-        </c:dLbls>
-        <c:gapWidth val="150"/>
-        <c:overlap val="100"/>
-        <c:axId val="2095229960"/>
-        <c:axId val="2101089384"/>
-      </c:barChart>
-      <c:catAx>
-        <c:axId val="2095229960"/>
-        <c:scaling>
-          <c:orientation val="minMax"/>
-        </c:scaling>
-        <c:delete val="0"/>
-        <c:axPos val="b"/>
-        <c:majorTickMark val="out"/>
-        <c:minorTickMark val="none"/>
-        <c:tickLblPos val="nextTo"/>
-        <c:crossAx val="2101089384"/>
-        <c:crosses val="autoZero"/>
-        <c:auto val="1"/>
-        <c:lblAlgn val="ctr"/>
-        <c:lblOffset val="100"/>
-        <c:noMultiLvlLbl val="0"/>
-      </c:catAx>
-      <c:valAx>
-        <c:axId val="2101089384"/>
-        <c:scaling>
-          <c:orientation val="minMax"/>
-        </c:scaling>
-        <c:delete val="0"/>
-        <c:axPos val="l"/>
-        <c:majorGridlines/>
-        <c:numFmt formatCode="General" sourceLinked="1"/>
-        <c:majorTickMark val="out"/>
-        <c:minorTickMark val="none"/>
-        <c:tickLblPos val="nextTo"/>
-        <c:crossAx val="2095229960"/>
-        <c:crosses val="autoZero"/>
-        <c:crossBetween val="between"/>
-      </c:valAx>
-    </c:plotArea>
     <c:plotVisOnly val="1"/>
     <c:dispBlanksAs val="gap"/>
     <c:showDLblsOverMax val="0"/>

</xml_diff>